<commit_message>
Characters.docx: finished the actions
</commit_message>
<xml_diff>
--- a/doc/guides/Characters.docx
+++ b/doc/guides/Characters.docx
@@ -142,8 +142,8 @@
       </w:r>
       <w:r>
         <w:rPr>
-          <w:i/>
-          <w:iCs/>
+          <w:b/>
+          <w:bCs/>
           <w:sz w:val="28"/>
           <w:szCs w:val="28"/>
           <w:lang w:val="en-US"/>
@@ -157,6 +157,23 @@
           <w:lang w:val="en-US"/>
         </w:rPr>
         <w:t>.</w:t>
+      </w:r>
+    </w:p>
+    <w:p>
+      <w:pPr>
+        <w:rPr>
+          <w:sz w:val="28"/>
+          <w:szCs w:val="28"/>
+          <w:lang w:val="en-US"/>
+        </w:rPr>
+      </w:pPr>
+      <w:r>
+        <w:rPr>
+          <w:sz w:val="28"/>
+          <w:szCs w:val="28"/>
+          <w:lang w:val="en-US"/>
+        </w:rPr>
+        <w:t>PS: This guide is only for v2 version, as v1 is very outdated and it has only few differences compared to the v2.</w:t>
       </w:r>
     </w:p>
     <w:p>
@@ -260,6 +277,7 @@
         </w:rPr>
       </w:pPr>
       <w:hyperlink w:anchor="_Marekec" w:history="1">
+        <w:proofErr w:type="spellStart"/>
         <w:r>
           <w:rPr>
             <w:rStyle w:val="Hyperlink"/>
@@ -269,6 +287,7 @@
           </w:rPr>
           <w:t>Marekec</w:t>
         </w:r>
+        <w:proofErr w:type="spellEnd"/>
       </w:hyperlink>
     </w:p>
     <w:p>
@@ -286,6 +305,7 @@
         </w:rPr>
       </w:pPr>
       <w:hyperlink w:anchor="_Máta" w:history="1">
+        <w:proofErr w:type="spellStart"/>
         <w:r>
           <w:rPr>
             <w:rStyle w:val="Hyperlink"/>
@@ -295,6 +315,7 @@
           </w:rPr>
           <w:t>Máta</w:t>
         </w:r>
+        <w:proofErr w:type="spellEnd"/>
       </w:hyperlink>
     </w:p>
     <w:p>
@@ -312,6 +333,7 @@
         </w:rPr>
       </w:pPr>
       <w:hyperlink w:anchor="_Milanus" w:history="1">
+        <w:proofErr w:type="spellStart"/>
         <w:r>
           <w:rPr>
             <w:rStyle w:val="Hyperlink"/>
@@ -321,6 +343,7 @@
           </w:rPr>
           <w:t>Milanus</w:t>
         </w:r>
+        <w:proofErr w:type="spellEnd"/>
       </w:hyperlink>
     </w:p>
     <w:p>
@@ -338,6 +361,7 @@
         </w:rPr>
       </w:pPr>
       <w:hyperlink w:anchor="_Mojmi-chan" w:history="1">
+        <w:proofErr w:type="spellStart"/>
         <w:r>
           <w:rPr>
             <w:rStyle w:val="Hyperlink"/>
@@ -345,8 +369,27 @@
             <w:szCs w:val="28"/>
             <w:lang w:val="en-US"/>
           </w:rPr>
-          <w:t>Mojmi-chan</w:t>
+          <w:t>Moj</w:t>
         </w:r>
+        <w:r>
+          <w:rPr>
+            <w:rStyle w:val="Hyperlink"/>
+            <w:sz w:val="28"/>
+            <w:szCs w:val="28"/>
+            <w:lang w:val="en-US"/>
+          </w:rPr>
+          <w:t>m</w:t>
+        </w:r>
+        <w:r>
+          <w:rPr>
+            <w:rStyle w:val="Hyperlink"/>
+            <w:sz w:val="28"/>
+            <w:szCs w:val="28"/>
+            <w:lang w:val="en-US"/>
+          </w:rPr>
+          <w:t>i-chan</w:t>
+        </w:r>
+        <w:proofErr w:type="spellEnd"/>
       </w:hyperlink>
     </w:p>
     <w:p>
@@ -416,6 +459,7 @@
         </w:rPr>
       </w:pPr>
       <w:hyperlink w:anchor="_Zálabář" w:history="1">
+        <w:proofErr w:type="spellStart"/>
         <w:r>
           <w:rPr>
             <w:rStyle w:val="Hyperlink"/>
@@ -425,6 +469,7 @@
           </w:rPr>
           <w:t>Zálabář</w:t>
         </w:r>
+        <w:proofErr w:type="spellEnd"/>
       </w:hyperlink>
     </w:p>
     <w:p>
@@ -442,6 +487,7 @@
         </w:rPr>
       </w:pPr>
       <w:hyperlink w:anchor="_Žeromán" w:history="1">
+        <w:proofErr w:type="spellStart"/>
         <w:r>
           <w:rPr>
             <w:rStyle w:val="Hyperlink"/>
@@ -451,6 +497,7 @@
           </w:rPr>
           <w:t>Žeromán</w:t>
         </w:r>
+        <w:proofErr w:type="spellEnd"/>
       </w:hyperlink>
     </w:p>
     <w:p>
@@ -468,6 +515,7 @@
         </w:rPr>
       </w:pPr>
       <w:hyperlink w:anchor="_Žimík" w:history="1">
+        <w:proofErr w:type="spellStart"/>
         <w:r>
           <w:rPr>
             <w:rStyle w:val="Hyperlink"/>
@@ -477,6 +525,7 @@
           </w:rPr>
           <w:t>Žimík</w:t>
         </w:r>
+        <w:proofErr w:type="spellEnd"/>
       </w:hyperlink>
     </w:p>
     <w:p>
@@ -575,7 +624,6 @@
         <w:rPr>
           <w:lang w:val="en-US"/>
         </w:rPr>
-        <w:lastRenderedPageBreak/>
         <w:t>Anus</w:t>
       </w:r>
       <w:bookmarkEnd w:id="1"/>
@@ -898,6 +946,15 @@
         </w:rPr>
         <w:t xml:space="preserve"> unleashes his sigma grindset &amp; arguments upon the unsuspecting enemy, killing him in an instant. </w:t>
       </w:r>
+      <w:r>
+        <w:rPr>
+          <w:i/>
+          <w:iCs/>
+          <w:sz w:val="24"/>
+          <w:szCs w:val="24"/>
+        </w:rPr>
+        <w:t>THIS CAN BE USED ONLY ONCE.</w:t>
+      </w:r>
     </w:p>
     <w:p>
       <w:pPr>
@@ -1106,7 +1163,6 @@
       <w:bookmarkStart w:id="11" w:name="_Toc125983618"/>
       <w:bookmarkEnd w:id="10"/>
       <w:r>
-        <w:lastRenderedPageBreak/>
         <w:t>Milanus</w:t>
       </w:r>
       <w:bookmarkEnd w:id="11"/>
@@ -1232,6 +1288,110 @@
     </w:p>
     <w:p>
       <w:pPr>
+        <w:rPr>
+          <w:sz w:val="24"/>
+          <w:szCs w:val="24"/>
+        </w:rPr>
+      </w:pPr>
+      <w:r>
+        <w:rPr>
+          <w:b/>
+          <w:bCs/>
+          <w:sz w:val="24"/>
+          <w:szCs w:val="24"/>
+        </w:rPr>
+        <w:t xml:space="preserve">Normal Attack: </w:t>
+      </w:r>
+      <w:r>
+        <w:rPr>
+          <w:sz w:val="24"/>
+          <w:szCs w:val="24"/>
+        </w:rPr>
+        <w:t>The damage is equal to 2 points.</w:t>
+      </w:r>
+    </w:p>
+    <w:p>
+      <w:pPr>
+        <w:rPr>
+          <w:sz w:val="24"/>
+          <w:szCs w:val="24"/>
+        </w:rPr>
+      </w:pPr>
+      <w:r>
+        <w:rPr>
+          <w:b/>
+          <w:bCs/>
+          <w:sz w:val="24"/>
+          <w:szCs w:val="24"/>
+        </w:rPr>
+        <w:t xml:space="preserve">Special Attack: </w:t>
+      </w:r>
+      <w:r>
+        <w:rPr>
+          <w:sz w:val="24"/>
+          <w:szCs w:val="24"/>
+        </w:rPr>
+        <w:t>Mojmi-chan touches the opponent, causing fear and 6 point damage.</w:t>
+      </w:r>
+    </w:p>
+    <w:p>
+      <w:pPr>
+        <w:rPr>
+          <w:sz w:val="24"/>
+          <w:szCs w:val="24"/>
+        </w:rPr>
+      </w:pPr>
+      <w:r>
+        <w:rPr>
+          <w:b/>
+          <w:bCs/>
+          <w:sz w:val="24"/>
+          <w:szCs w:val="24"/>
+        </w:rPr>
+        <w:t xml:space="preserve">Special Action: </w:t>
+      </w:r>
+      <w:r>
+        <w:rPr>
+          <w:sz w:val="24"/>
+          <w:szCs w:val="24"/>
+        </w:rPr>
+        <w:t xml:space="preserve">Mojmi-chan does the </w:t>
+      </w:r>
+      <w:r>
+        <w:rPr>
+          <w:i/>
+          <w:iCs/>
+          <w:sz w:val="24"/>
+          <w:szCs w:val="24"/>
+        </w:rPr>
+        <w:t>IShowSpeed squats</w:t>
+      </w:r>
+      <w:r>
+        <w:rPr>
+          <w:sz w:val="24"/>
+          <w:szCs w:val="24"/>
+        </w:rPr>
+        <w:t>, doubling his next attack.</w:t>
+      </w:r>
+      <w:r>
+        <w:rPr>
+          <w:sz w:val="24"/>
+          <w:szCs w:val="24"/>
+        </w:rPr>
+        <w:t xml:space="preserve"> </w:t>
+      </w:r>
+      <w:r>
+        <w:rPr>
+          <w:i/>
+          <w:iCs/>
+          <w:sz w:val="24"/>
+          <w:szCs w:val="24"/>
+        </w:rPr>
+        <w:t>THIS CAN BE USED ONLY ONCE.</w:t>
+      </w:r>
+    </w:p>
+    <w:p>
+      <w:pPr>
         <w:pStyle w:val="Heading1"/>
       </w:pPr>
       <w:bookmarkStart w:id="14" w:name="_PopeC0rn"/>
@@ -1244,6 +1404,112 @@
     </w:p>
     <w:p>
       <w:pPr>
+        <w:rPr>
+          <w:sz w:val="24"/>
+          <w:szCs w:val="24"/>
+        </w:rPr>
+      </w:pPr>
+      <w:r>
+        <w:rPr>
+          <w:b/>
+          <w:bCs/>
+          <w:sz w:val="24"/>
+          <w:szCs w:val="24"/>
+        </w:rPr>
+        <w:t xml:space="preserve">Normal Attack: </w:t>
+      </w:r>
+      <w:r>
+        <w:rPr>
+          <w:sz w:val="24"/>
+          <w:szCs w:val="24"/>
+        </w:rPr>
+        <w:t>The damage is equal to 4 points.</w:t>
+      </w:r>
+    </w:p>
+    <w:p>
+      <w:pPr>
+        <w:rPr>
+          <w:sz w:val="24"/>
+          <w:szCs w:val="24"/>
+        </w:rPr>
+      </w:pPr>
+      <w:r>
+        <w:rPr>
+          <w:b/>
+          <w:bCs/>
+          <w:sz w:val="24"/>
+          <w:szCs w:val="24"/>
+        </w:rPr>
+        <w:t>Special Attack:</w:t>
+      </w:r>
+      <w:r>
+        <w:rPr>
+          <w:sz w:val="24"/>
+          <w:szCs w:val="24"/>
+        </w:rPr>
+        <w:t xml:space="preserve"> PopeC0rn uses his arguments, actually good when compared to </w:t>
+      </w:r>
+      <w:hyperlink w:anchor="_Máta" w:history="1">
+        <w:r>
+          <w:rPr>
+            <w:rStyle w:val="Hyperlink"/>
+            <w:sz w:val="24"/>
+            <w:szCs w:val="24"/>
+          </w:rPr>
+          <w:t>Máta</w:t>
+        </w:r>
+      </w:hyperlink>
+      <w:r>
+        <w:rPr>
+          <w:sz w:val="24"/>
+          <w:szCs w:val="24"/>
+        </w:rPr>
+        <w:t>.</w:t>
+      </w:r>
+    </w:p>
+    <w:p>
+      <w:pPr>
+        <w:rPr>
+          <w:sz w:val="24"/>
+          <w:szCs w:val="24"/>
+          <w:lang w:val="en-US"/>
+        </w:rPr>
+      </w:pPr>
+      <w:r>
+        <w:rPr>
+          <w:b/>
+          <w:bCs/>
+          <w:sz w:val="24"/>
+          <w:szCs w:val="24"/>
+        </w:rPr>
+        <w:t xml:space="preserve">Special Action: </w:t>
+      </w:r>
+      <w:r>
+        <w:rPr>
+          <w:sz w:val="24"/>
+          <w:szCs w:val="24"/>
+        </w:rPr>
+        <w:t xml:space="preserve">PopeC0rn uses his parkour skills to maneuver around his opponent and attack with an advantage, dealing a damage equal to the </w:t>
+      </w:r>
+      <w:r>
+        <w:rPr>
+          <w:b/>
+          <w:bCs/>
+          <w:sz w:val="24"/>
+          <w:szCs w:val="24"/>
+        </w:rPr>
+        <w:t xml:space="preserve">Normal Attack </w:t>
+      </w:r>
+      <w:r>
+        <w:rPr>
+          <w:sz w:val="24"/>
+          <w:szCs w:val="24"/>
+        </w:rPr>
+        <w:t>plus two more because of the height advantage.</w:t>
+      </w:r>
+    </w:p>
+    <w:p>
+      <w:pPr>
         <w:pStyle w:val="Heading1"/>
       </w:pPr>
       <w:bookmarkStart w:id="16" w:name="_Tolbus"/>
@@ -1256,6 +1522,78 @@
     </w:p>
     <w:p>
       <w:pPr>
+        <w:rPr>
+          <w:sz w:val="24"/>
+          <w:szCs w:val="24"/>
+        </w:rPr>
+      </w:pPr>
+      <w:r>
+        <w:rPr>
+          <w:b/>
+          <w:bCs/>
+          <w:sz w:val="24"/>
+          <w:szCs w:val="24"/>
+        </w:rPr>
+        <w:t xml:space="preserve">Normal Attack: </w:t>
+      </w:r>
+      <w:r>
+        <w:rPr>
+          <w:sz w:val="24"/>
+          <w:szCs w:val="24"/>
+        </w:rPr>
+        <w:t>The damage is equal to 4 points.</w:t>
+      </w:r>
+    </w:p>
+    <w:p>
+      <w:pPr>
+        <w:rPr>
+          <w:sz w:val="24"/>
+          <w:szCs w:val="24"/>
+        </w:rPr>
+      </w:pPr>
+      <w:r>
+        <w:rPr>
+          <w:b/>
+          <w:bCs/>
+          <w:sz w:val="24"/>
+          <w:szCs w:val="24"/>
+        </w:rPr>
+        <w:t xml:space="preserve">Special Attack: </w:t>
+      </w:r>
+      <w:r>
+        <w:rPr>
+          <w:sz w:val="24"/>
+          <w:szCs w:val="24"/>
+        </w:rPr>
+        <w:t>Tolbus starts telling terribly dark jokes and he deals 5 points of damage to his opponent.</w:t>
+      </w:r>
+    </w:p>
+    <w:p>
+      <w:pPr>
+        <w:rPr>
+          <w:sz w:val="24"/>
+          <w:szCs w:val="24"/>
+        </w:rPr>
+      </w:pPr>
+      <w:r>
+        <w:rPr>
+          <w:b/>
+          <w:bCs/>
+          <w:sz w:val="24"/>
+          <w:szCs w:val="24"/>
+        </w:rPr>
+        <w:t xml:space="preserve">Special Action: </w:t>
+      </w:r>
+      <w:r>
+        <w:rPr>
+          <w:sz w:val="24"/>
+          <w:szCs w:val="24"/>
+        </w:rPr>
+        <w:t>Tolbus retreats behind the friendly lines and helps one of his comrades heal from their injuries, by a maximum of 2 health points.</w:t>
+      </w:r>
+    </w:p>
+    <w:p>
+      <w:pPr>
         <w:pStyle w:val="Heading1"/>
       </w:pPr>
       <w:bookmarkStart w:id="18" w:name="_Zálabář"/>
@@ -1268,6 +1606,87 @@
     </w:p>
     <w:p>
       <w:pPr>
+        <w:rPr>
+          <w:sz w:val="24"/>
+          <w:szCs w:val="24"/>
+        </w:rPr>
+      </w:pPr>
+      <w:r>
+        <w:rPr>
+          <w:b/>
+          <w:bCs/>
+          <w:sz w:val="24"/>
+          <w:szCs w:val="24"/>
+        </w:rPr>
+        <w:t xml:space="preserve">Normal Attack: </w:t>
+      </w:r>
+      <w:r>
+        <w:rPr>
+          <w:sz w:val="24"/>
+          <w:szCs w:val="24"/>
+        </w:rPr>
+        <w:t>The damage is equal to 3 points.</w:t>
+      </w:r>
+    </w:p>
+    <w:p>
+      <w:pPr>
+        <w:rPr>
+          <w:sz w:val="24"/>
+          <w:szCs w:val="24"/>
+        </w:rPr>
+      </w:pPr>
+      <w:r>
+        <w:rPr>
+          <w:b/>
+          <w:bCs/>
+          <w:sz w:val="24"/>
+          <w:szCs w:val="24"/>
+        </w:rPr>
+        <w:t xml:space="preserve">Special Attack: </w:t>
+      </w:r>
+      <w:r>
+        <w:rPr>
+          <w:sz w:val="24"/>
+          <w:szCs w:val="24"/>
+        </w:rPr>
+        <w:t>Zálabář calls his gang from the Zálabí hood and together with his homies, he delivers 6 points of damage to his opponent.</w:t>
+      </w:r>
+    </w:p>
+    <w:p>
+      <w:pPr>
+        <w:rPr>
+          <w:sz w:val="24"/>
+          <w:szCs w:val="24"/>
+          <w:lang w:val="en-US"/>
+        </w:rPr>
+      </w:pPr>
+      <w:r>
+        <w:rPr>
+          <w:b/>
+          <w:bCs/>
+          <w:sz w:val="24"/>
+          <w:szCs w:val="24"/>
+        </w:rPr>
+        <w:t xml:space="preserve">Special Aciton: </w:t>
+      </w:r>
+      <w:r>
+        <w:rPr>
+          <w:sz w:val="24"/>
+          <w:szCs w:val="24"/>
+        </w:rPr>
+        <w:t xml:space="preserve">Zálabář uses his judo skills </w:t>
+      </w:r>
+      <w:r>
+        <w:rPr>
+          <w:sz w:val="24"/>
+          <w:szCs w:val="24"/>
+          <w:lang w:val="en-US"/>
+        </w:rPr>
+        <w:t>to quickly attack and retreat, dealing 2 points of damage to the opponent and reducing both of his cooldowns by 1.</w:t>
+      </w:r>
+    </w:p>
+    <w:p>
+      <w:pPr>
         <w:pStyle w:val="Heading1"/>
       </w:pPr>
       <w:bookmarkStart w:id="20" w:name="_Žeromán"/>
@@ -1280,6 +1699,98 @@
     </w:p>
     <w:p>
       <w:pPr>
+        <w:rPr>
+          <w:sz w:val="24"/>
+          <w:szCs w:val="24"/>
+        </w:rPr>
+      </w:pPr>
+      <w:r>
+        <w:rPr>
+          <w:b/>
+          <w:bCs/>
+          <w:sz w:val="24"/>
+          <w:szCs w:val="24"/>
+        </w:rPr>
+        <w:t xml:space="preserve">Normal Attack: </w:t>
+      </w:r>
+      <w:r>
+        <w:rPr>
+          <w:sz w:val="24"/>
+          <w:szCs w:val="24"/>
+        </w:rPr>
+        <w:t>The damage is equal to 4 points.</w:t>
+      </w:r>
+    </w:p>
+    <w:p>
+      <w:pPr>
+        <w:rPr>
+          <w:sz w:val="24"/>
+          <w:szCs w:val="24"/>
+        </w:rPr>
+      </w:pPr>
+      <w:r>
+        <w:rPr>
+          <w:b/>
+          <w:bCs/>
+          <w:sz w:val="24"/>
+          <w:szCs w:val="24"/>
+        </w:rPr>
+        <w:lastRenderedPageBreak/>
+        <w:t>Special Attack</w:t>
+      </w:r>
+      <w:r>
+        <w:rPr>
+          <w:b/>
+          <w:bCs/>
+          <w:sz w:val="24"/>
+          <w:szCs w:val="24"/>
+          <w:lang w:val="en-US"/>
+        </w:rPr>
+        <w:t>:</w:t>
+      </w:r>
+      <w:r>
+        <w:rPr>
+          <w:b/>
+          <w:bCs/>
+          <w:sz w:val="24"/>
+          <w:szCs w:val="24"/>
+        </w:rPr>
+        <w:t xml:space="preserve"> </w:t>
+      </w:r>
+      <w:r>
+        <w:rPr>
+          <w:sz w:val="24"/>
+          <w:szCs w:val="24"/>
+        </w:rPr>
+        <w:t>Žeromán attacks the enemy with a powerful punch, however, its damage is random from range of 1 to 10.</w:t>
+      </w:r>
+    </w:p>
+    <w:p>
+      <w:pPr>
+        <w:rPr>
+          <w:sz w:val="24"/>
+          <w:szCs w:val="24"/>
+        </w:rPr>
+      </w:pPr>
+      <w:r>
+        <w:rPr>
+          <w:b/>
+          <w:bCs/>
+          <w:sz w:val="24"/>
+          <w:szCs w:val="24"/>
+        </w:rPr>
+        <w:t xml:space="preserve">Special Action: </w:t>
+      </w:r>
+      <w:r>
+        <w:rPr>
+          <w:sz w:val="24"/>
+          <w:szCs w:val="24"/>
+        </w:rPr>
+        <w:t>Amidst the chaos of the battle, Žeromán stops to have a snack because bulking is important – and so he eats a few Beef Jerky pieces.</w:t>
+      </w:r>
+    </w:p>
+    <w:p>
+      <w:pPr>
         <w:pStyle w:val="Heading1"/>
       </w:pPr>
       <w:bookmarkStart w:id="22" w:name="_Žimík"/>
@@ -1289,6 +1800,90 @@
         <w:t>Žimík</w:t>
       </w:r>
       <w:bookmarkEnd w:id="23"/>
+    </w:p>
+    <w:p>
+      <w:pPr>
+        <w:rPr>
+          <w:sz w:val="24"/>
+          <w:szCs w:val="24"/>
+        </w:rPr>
+      </w:pPr>
+      <w:r>
+        <w:rPr>
+          <w:b/>
+          <w:bCs/>
+          <w:sz w:val="24"/>
+          <w:szCs w:val="24"/>
+        </w:rPr>
+        <w:t xml:space="preserve">Normal Attack: </w:t>
+      </w:r>
+      <w:r>
+        <w:rPr>
+          <w:sz w:val="24"/>
+          <w:szCs w:val="24"/>
+        </w:rPr>
+        <w:t>The damage is equal to 3.</w:t>
+      </w:r>
+    </w:p>
+    <w:p>
+      <w:pPr>
+        <w:rPr>
+          <w:sz w:val="24"/>
+          <w:szCs w:val="24"/>
+        </w:rPr>
+      </w:pPr>
+      <w:r>
+        <w:rPr>
+          <w:b/>
+          <w:bCs/>
+          <w:sz w:val="24"/>
+          <w:szCs w:val="24"/>
+        </w:rPr>
+        <w:t xml:space="preserve">Special Attack: </w:t>
+      </w:r>
+      <w:r>
+        <w:rPr>
+          <w:sz w:val="24"/>
+          <w:szCs w:val="24"/>
+        </w:rPr>
+        <w:t>Žimík accurately throws his jumping ball, dealing 5 points of damage to the opponent.</w:t>
+      </w:r>
+    </w:p>
+    <w:p>
+      <w:pPr>
+        <w:rPr>
+          <w:i/>
+          <w:iCs/>
+          <w:sz w:val="24"/>
+          <w:szCs w:val="24"/>
+          <w:lang w:val="en-US"/>
+        </w:rPr>
+      </w:pPr>
+      <w:r>
+        <w:rPr>
+          <w:b/>
+          <w:bCs/>
+          <w:sz w:val="24"/>
+          <w:szCs w:val="24"/>
+        </w:rPr>
+        <w:t xml:space="preserve">Special Action: </w:t>
+      </w:r>
+      <w:r>
+        <w:rPr>
+          <w:sz w:val="24"/>
+          <w:szCs w:val="24"/>
+        </w:rPr>
+        <w:t xml:space="preserve">Žimík rips his shirt off him, instantly blinding his opponent with his hot body, recovering a maximum of 2 of his defense &amp; increasing both of opponent’s cooldowns by 2. </w:t>
+      </w:r>
+      <w:r>
+        <w:rPr>
+          <w:i/>
+          <w:iCs/>
+          <w:sz w:val="24"/>
+          <w:szCs w:val="24"/>
+        </w:rPr>
+        <w:t>THIS CAN BE USED ONLY ONCE.</w:t>
+      </w:r>
     </w:p>
     <w:sectPr>
       <w:pgSz w:w="11906" w:h="16838"/>
@@ -2367,6 +2962,18 @@
       <w:shd w:val="clear" w:color="auto" w:fill="E1DFDD"/>
     </w:rPr>
   </w:style>
+  <w:style w:type="character" w:styleId="FollowedHyperlink">
+    <w:name w:val="FollowedHyperlink"/>
+    <w:basedOn w:val="DefaultParagraphFont"/>
+    <w:uiPriority w:val="99"/>
+    <w:semiHidden/>
+    <w:unhideWhenUsed/>
+    <w:rsid w:val="008B7C99"/>
+    <w:rPr>
+      <w:color w:val="954F72" w:themeColor="followedHyperlink"/>
+      <w:u w:val="single"/>
+    </w:rPr>
+  </w:style>
 </w:styles>
 </file>
 

</xml_diff>

<commit_message>
Anus done in Characters.docx
</commit_message>
<xml_diff>
--- a/doc/guides/Characters.docx
+++ b/doc/guides/Characters.docx
@@ -173,7 +173,25 @@
           <w:szCs w:val="28"/>
           <w:lang w:val="en-US"/>
         </w:rPr>
-        <w:t>PS: This guide is only for v2 version, as v1 is very outdated and it has only few differences compared to the v2.</w:t>
+        <w:t xml:space="preserve">PS: This guide is only for </w:t>
+      </w:r>
+      <w:proofErr w:type="gramStart"/>
+      <w:r>
+        <w:rPr>
+          <w:sz w:val="28"/>
+          <w:szCs w:val="28"/>
+          <w:lang w:val="en-US"/>
+        </w:rPr>
+        <w:t>v2</w:t>
+      </w:r>
+      <w:proofErr w:type="gramEnd"/>
+      <w:r>
+        <w:rPr>
+          <w:sz w:val="28"/>
+          <w:szCs w:val="28"/>
+          <w:lang w:val="en-US"/>
+        </w:rPr>
+        <w:t xml:space="preserve"> version, as v1 is very outdated and it has only few differences compared to the v2.</w:t>
       </w:r>
     </w:p>
     <w:p>
@@ -369,25 +387,7 @@
             <w:szCs w:val="28"/>
             <w:lang w:val="en-US"/>
           </w:rPr>
-          <w:t>Moj</w:t>
-        </w:r>
-        <w:r>
-          <w:rPr>
-            <w:rStyle w:val="Hyperlink"/>
-            <w:sz w:val="28"/>
-            <w:szCs w:val="28"/>
-            <w:lang w:val="en-US"/>
-          </w:rPr>
-          <w:t>m</w:t>
-        </w:r>
-        <w:r>
-          <w:rPr>
-            <w:rStyle w:val="Hyperlink"/>
-            <w:sz w:val="28"/>
-            <w:szCs w:val="28"/>
-            <w:lang w:val="en-US"/>
-          </w:rPr>
-          <w:t>i-chan</w:t>
+          <w:t>Mojmi-chan</w:t>
         </w:r>
         <w:proofErr w:type="spellEnd"/>
       </w:hyperlink>
@@ -631,6 +631,71 @@
     <w:p>
       <w:pPr>
         <w:rPr>
+          <w:b/>
+          <w:bCs/>
+          <w:sz w:val="24"/>
+          <w:szCs w:val="24"/>
+          <w:lang w:val="en-US"/>
+        </w:rPr>
+      </w:pPr>
+      <w:r>
+        <w:rPr>
+          <w:b/>
+          <w:bCs/>
+          <w:sz w:val="24"/>
+          <w:szCs w:val="24"/>
+          <w:lang w:val="en-US"/>
+        </w:rPr>
+        <w:t>STATS:</w:t>
+      </w:r>
+    </w:p>
+    <w:p>
+      <w:pPr>
+        <w:pStyle w:val="ListParagraph"/>
+        <w:numPr>
+          <w:ilvl w:val="0"/>
+          <w:numId w:val="8"/>
+        </w:numPr>
+        <w:rPr>
+          <w:sz w:val="24"/>
+          <w:szCs w:val="24"/>
+          <w:lang w:val="en-US"/>
+        </w:rPr>
+      </w:pPr>
+      <w:r>
+        <w:rPr>
+          <w:sz w:val="24"/>
+          <w:szCs w:val="24"/>
+          <w:lang w:val="en-US"/>
+        </w:rPr>
+        <w:t>HP, Max. HP = 10</w:t>
+      </w:r>
+    </w:p>
+    <w:p>
+      <w:pPr>
+        <w:pStyle w:val="ListParagraph"/>
+        <w:numPr>
+          <w:ilvl w:val="0"/>
+          <w:numId w:val="8"/>
+        </w:numPr>
+        <w:rPr>
+          <w:sz w:val="24"/>
+          <w:szCs w:val="24"/>
+          <w:lang w:val="en-US"/>
+        </w:rPr>
+      </w:pPr>
+      <w:r>
+        <w:rPr>
+          <w:sz w:val="24"/>
+          <w:szCs w:val="24"/>
+          <w:lang w:val="en-US"/>
+        </w:rPr>
+        <w:t>Defense = 8</w:t>
+      </w:r>
+    </w:p>
+    <w:p>
+      <w:pPr>
+        <w:rPr>
           <w:sz w:val="24"/>
           <w:szCs w:val="24"/>
           <w:lang w:val="en-US"/>
@@ -707,6 +772,25 @@
           <w:lang w:val="en-US"/>
         </w:rPr>
         <w:t>Anus takes time to calculate the situation, then increases his maximum hit points by 1 point, while his actual hit points heal.</w:t>
+      </w:r>
+    </w:p>
+    <w:p>
+      <w:pPr>
+        <w:rPr>
+          <w:sz w:val="24"/>
+          <w:szCs w:val="24"/>
+          <w:lang w:val="en-US"/>
+        </w:rPr>
+      </w:pPr>
+      <w:r>
+        <w:rPr>
+          <w:b/>
+          <w:bCs/>
+          <w:sz w:val="24"/>
+          <w:szCs w:val="24"/>
+          <w:lang w:val="en-US"/>
+        </w:rPr>
+        <w:t xml:space="preserve">Tips: </w:t>
       </w:r>
     </w:p>
     <w:p>
@@ -1114,6 +1198,7 @@
           <w:sz w:val="24"/>
           <w:szCs w:val="24"/>
         </w:rPr>
+        <w:lastRenderedPageBreak/>
         <w:t xml:space="preserve">Special Action: </w:t>
       </w:r>
       <w:r>
@@ -1667,6 +1752,7 @@
           <w:sz w:val="24"/>
           <w:szCs w:val="24"/>
         </w:rPr>
+        <w:lastRenderedPageBreak/>
         <w:t xml:space="preserve">Special Aciton: </w:t>
       </w:r>
       <w:r>
@@ -1735,7 +1821,6 @@
           <w:sz w:val="24"/>
           <w:szCs w:val="24"/>
         </w:rPr>
-        <w:lastRenderedPageBreak/>
         <w:t>Special Attack</w:t>
       </w:r>
       <w:r>
@@ -2256,6 +2341,184 @@
     </w:lvl>
   </w:abstractNum>
   <w:abstractNum w:abstractNumId="4" w15:restartNumberingAfterBreak="0">
+    <w:nsid w:val="46305C92"/>
+    <w:multiLevelType w:val="hybridMultilevel"/>
+    <w:tmpl w:val="0F523D1E"/>
+    <w:lvl w:ilvl="0" w:tplc="0405000F">
+      <w:start w:val="1"/>
+      <w:numFmt w:val="decimal"/>
+      <w:lvlText w:val="%1."/>
+      <w:lvlJc w:val="left"/>
+      <w:pPr>
+        <w:ind w:left="720" w:hanging="360"/>
+      </w:pPr>
+      <w:rPr>
+        <w:rFonts w:hint="default"/>
+      </w:rPr>
+    </w:lvl>
+    <w:lvl w:ilvl="1" w:tplc="04050019" w:tentative="1">
+      <w:start w:val="1"/>
+      <w:numFmt w:val="lowerLetter"/>
+      <w:lvlText w:val="%2."/>
+      <w:lvlJc w:val="left"/>
+      <w:pPr>
+        <w:ind w:left="1440" w:hanging="360"/>
+      </w:pPr>
+    </w:lvl>
+    <w:lvl w:ilvl="2" w:tplc="0405001B" w:tentative="1">
+      <w:start w:val="1"/>
+      <w:numFmt w:val="lowerRoman"/>
+      <w:lvlText w:val="%3."/>
+      <w:lvlJc w:val="right"/>
+      <w:pPr>
+        <w:ind w:left="2160" w:hanging="180"/>
+      </w:pPr>
+    </w:lvl>
+    <w:lvl w:ilvl="3" w:tplc="0405000F" w:tentative="1">
+      <w:start w:val="1"/>
+      <w:numFmt w:val="decimal"/>
+      <w:lvlText w:val="%4."/>
+      <w:lvlJc w:val="left"/>
+      <w:pPr>
+        <w:ind w:left="2880" w:hanging="360"/>
+      </w:pPr>
+    </w:lvl>
+    <w:lvl w:ilvl="4" w:tplc="04050019" w:tentative="1">
+      <w:start w:val="1"/>
+      <w:numFmt w:val="lowerLetter"/>
+      <w:lvlText w:val="%5."/>
+      <w:lvlJc w:val="left"/>
+      <w:pPr>
+        <w:ind w:left="3600" w:hanging="360"/>
+      </w:pPr>
+    </w:lvl>
+    <w:lvl w:ilvl="5" w:tplc="0405001B" w:tentative="1">
+      <w:start w:val="1"/>
+      <w:numFmt w:val="lowerRoman"/>
+      <w:lvlText w:val="%6."/>
+      <w:lvlJc w:val="right"/>
+      <w:pPr>
+        <w:ind w:left="4320" w:hanging="180"/>
+      </w:pPr>
+    </w:lvl>
+    <w:lvl w:ilvl="6" w:tplc="0405000F" w:tentative="1">
+      <w:start w:val="1"/>
+      <w:numFmt w:val="decimal"/>
+      <w:lvlText w:val="%7."/>
+      <w:lvlJc w:val="left"/>
+      <w:pPr>
+        <w:ind w:left="5040" w:hanging="360"/>
+      </w:pPr>
+    </w:lvl>
+    <w:lvl w:ilvl="7" w:tplc="04050019" w:tentative="1">
+      <w:start w:val="1"/>
+      <w:numFmt w:val="lowerLetter"/>
+      <w:lvlText w:val="%8."/>
+      <w:lvlJc w:val="left"/>
+      <w:pPr>
+        <w:ind w:left="5760" w:hanging="360"/>
+      </w:pPr>
+    </w:lvl>
+    <w:lvl w:ilvl="8" w:tplc="0405001B" w:tentative="1">
+      <w:start w:val="1"/>
+      <w:numFmt w:val="lowerRoman"/>
+      <w:lvlText w:val="%9."/>
+      <w:lvlJc w:val="right"/>
+      <w:pPr>
+        <w:ind w:left="6480" w:hanging="180"/>
+      </w:pPr>
+    </w:lvl>
+  </w:abstractNum>
+  <w:abstractNum w:abstractNumId="5" w15:restartNumberingAfterBreak="0">
+    <w:nsid w:val="5A7A414F"/>
+    <w:multiLevelType w:val="hybridMultilevel"/>
+    <w:tmpl w:val="BC082DBA"/>
+    <w:lvl w:ilvl="0" w:tplc="0405000F">
+      <w:start w:val="1"/>
+      <w:numFmt w:val="decimal"/>
+      <w:lvlText w:val="%1."/>
+      <w:lvlJc w:val="left"/>
+      <w:pPr>
+        <w:ind w:left="720" w:hanging="360"/>
+      </w:pPr>
+      <w:rPr>
+        <w:rFonts w:hint="default"/>
+      </w:rPr>
+    </w:lvl>
+    <w:lvl w:ilvl="1" w:tplc="04050019" w:tentative="1">
+      <w:start w:val="1"/>
+      <w:numFmt w:val="lowerLetter"/>
+      <w:lvlText w:val="%2."/>
+      <w:lvlJc w:val="left"/>
+      <w:pPr>
+        <w:ind w:left="1440" w:hanging="360"/>
+      </w:pPr>
+    </w:lvl>
+    <w:lvl w:ilvl="2" w:tplc="0405001B" w:tentative="1">
+      <w:start w:val="1"/>
+      <w:numFmt w:val="lowerRoman"/>
+      <w:lvlText w:val="%3."/>
+      <w:lvlJc w:val="right"/>
+      <w:pPr>
+        <w:ind w:left="2160" w:hanging="180"/>
+      </w:pPr>
+    </w:lvl>
+    <w:lvl w:ilvl="3" w:tplc="0405000F" w:tentative="1">
+      <w:start w:val="1"/>
+      <w:numFmt w:val="decimal"/>
+      <w:lvlText w:val="%4."/>
+      <w:lvlJc w:val="left"/>
+      <w:pPr>
+        <w:ind w:left="2880" w:hanging="360"/>
+      </w:pPr>
+    </w:lvl>
+    <w:lvl w:ilvl="4" w:tplc="04050019" w:tentative="1">
+      <w:start w:val="1"/>
+      <w:numFmt w:val="lowerLetter"/>
+      <w:lvlText w:val="%5."/>
+      <w:lvlJc w:val="left"/>
+      <w:pPr>
+        <w:ind w:left="3600" w:hanging="360"/>
+      </w:pPr>
+    </w:lvl>
+    <w:lvl w:ilvl="5" w:tplc="0405001B" w:tentative="1">
+      <w:start w:val="1"/>
+      <w:numFmt w:val="lowerRoman"/>
+      <w:lvlText w:val="%6."/>
+      <w:lvlJc w:val="right"/>
+      <w:pPr>
+        <w:ind w:left="4320" w:hanging="180"/>
+      </w:pPr>
+    </w:lvl>
+    <w:lvl w:ilvl="6" w:tplc="0405000F" w:tentative="1">
+      <w:start w:val="1"/>
+      <w:numFmt w:val="decimal"/>
+      <w:lvlText w:val="%7."/>
+      <w:lvlJc w:val="left"/>
+      <w:pPr>
+        <w:ind w:left="5040" w:hanging="360"/>
+      </w:pPr>
+    </w:lvl>
+    <w:lvl w:ilvl="7" w:tplc="04050019" w:tentative="1">
+      <w:start w:val="1"/>
+      <w:numFmt w:val="lowerLetter"/>
+      <w:lvlText w:val="%8."/>
+      <w:lvlJc w:val="left"/>
+      <w:pPr>
+        <w:ind w:left="5760" w:hanging="360"/>
+      </w:pPr>
+    </w:lvl>
+    <w:lvl w:ilvl="8" w:tplc="0405001B" w:tentative="1">
+      <w:start w:val="1"/>
+      <w:numFmt w:val="lowerRoman"/>
+      <w:lvlText w:val="%9."/>
+      <w:lvlJc w:val="right"/>
+      <w:pPr>
+        <w:ind w:left="6480" w:hanging="180"/>
+      </w:pPr>
+    </w:lvl>
+  </w:abstractNum>
+  <w:abstractNum w:abstractNumId="6" w15:restartNumberingAfterBreak="0">
     <w:nsid w:val="5AC170DE"/>
     <w:multiLevelType w:val="hybridMultilevel"/>
     <w:tmpl w:val="F378E31C"/>
@@ -2344,7 +2607,7 @@
       </w:pPr>
     </w:lvl>
   </w:abstractNum>
-  <w:abstractNum w:abstractNumId="5" w15:restartNumberingAfterBreak="0">
+  <w:abstractNum w:abstractNumId="7" w15:restartNumberingAfterBreak="0">
     <w:nsid w:val="75550BB1"/>
     <w:multiLevelType w:val="hybridMultilevel"/>
     <w:tmpl w:val="BB505C90"/>
@@ -2437,7 +2700,7 @@
     <w:abstractNumId w:val="3"/>
   </w:num>
   <w:num w:numId="2" w16cid:durableId="594098045">
-    <w:abstractNumId w:val="4"/>
+    <w:abstractNumId w:val="6"/>
   </w:num>
   <w:num w:numId="3" w16cid:durableId="612440377">
     <w:abstractNumId w:val="2"/>
@@ -2446,10 +2709,16 @@
     <w:abstractNumId w:val="0"/>
   </w:num>
   <w:num w:numId="5" w16cid:durableId="672142799">
-    <w:abstractNumId w:val="5"/>
+    <w:abstractNumId w:val="7"/>
   </w:num>
   <w:num w:numId="6" w16cid:durableId="801578116">
     <w:abstractNumId w:val="1"/>
+  </w:num>
+  <w:num w:numId="7" w16cid:durableId="1799641406">
+    <w:abstractNumId w:val="5"/>
+  </w:num>
+  <w:num w:numId="8" w16cid:durableId="337511303">
+    <w:abstractNumId w:val="4"/>
   </w:num>
 </w:numbering>
 </file>

</xml_diff>